<commit_message>
minor report and presentation changes
</commit_message>
<xml_diff>
--- a/Reports/Final_Report.docx
+++ b/Reports/Final_Report.docx
@@ -7976,21 +7976,7 @@
           <w:lang w:eastAsia="ja-JP"/>
         </w:rPr>
         <w:lastRenderedPageBreak/>
-        <w:t>Removing ‘</w:t>
-      </w:r>
-      <w:proofErr w:type="spellStart"/>
-      <w:r>
-        <w:rPr>
-          <w:lang w:eastAsia="ja-JP"/>
-        </w:rPr>
-        <w:t>english</w:t>
-      </w:r>
-      <w:proofErr w:type="spellEnd"/>
-      <w:r>
-        <w:rPr>
-          <w:lang w:eastAsia="ja-JP"/>
-        </w:rPr>
-        <w:t>’ stop words</w:t>
+        <w:t>Removing ‘english’ stop words</w:t>
       </w:r>
     </w:p>
     <w:p>
@@ -8439,21 +8425,7 @@
         <w:rPr>
           <w:lang w:eastAsia="ja-JP"/>
         </w:rPr>
-        <w:t xml:space="preserve">temming and Lemmatizing serve the same purpose, we use just one of them – </w:t>
-      </w:r>
-      <w:proofErr w:type="spellStart"/>
-      <w:r>
-        <w:rPr>
-          <w:lang w:eastAsia="ja-JP"/>
-        </w:rPr>
-        <w:t>Lemmatizer</w:t>
-      </w:r>
-      <w:proofErr w:type="spellEnd"/>
-      <w:r>
-        <w:rPr>
-          <w:lang w:eastAsia="ja-JP"/>
-        </w:rPr>
-        <w:t xml:space="preserve"> (from nltk) in this project</w:t>
+        <w:t>temming and Lemmatizing serve the same purpose, we use just one of them – Lemmatizer (from nltk) in this project</w:t>
       </w:r>
     </w:p>
     <w:p>
@@ -8540,10 +8512,10 @@
             <v:path o:extrusionok="f" gradientshapeok="t" o:connecttype="rect"/>
             <o:lock v:ext="edit" aspectratio="t"/>
           </v:shapetype>
-          <v:shape id="_x0000_i1079" type="#_x0000_t75" style="width:7in;height:277.8pt" o:ole="">
+          <v:shape id="_x0000_i1025" type="#_x0000_t75" style="width:7in;height:278pt" o:ole="">
             <v:imagedata r:id="rId34" o:title=""/>
           </v:shape>
-          <o:OLEObject Type="Embed" ProgID="Visio.Drawing.11" ShapeID="_x0000_i1079" DrawAspect="Content" ObjectID="_1617978634" r:id="rId35"/>
+          <o:OLEObject Type="Embed" ProgID="Visio.Drawing.11" ShapeID="_x0000_i1025" DrawAspect="Content" ObjectID="_1618168895" r:id="rId35"/>
         </w:object>
       </w:r>
     </w:p>
@@ -8558,45 +8530,25 @@
       <w:r>
         <w:t xml:space="preserve">Figure </w:t>
       </w:r>
-      <w:r>
-        <w:fldChar w:fldCharType="begin"/>
-      </w:r>
-      <w:r>
-        <w:instrText xml:space="preserve"> STYLEREF 1 \s </w:instrText>
-      </w:r>
-      <w:r>
-        <w:fldChar w:fldCharType="separate"/>
-      </w:r>
-      <w:r>
-        <w:rPr>
-          <w:noProof/>
-        </w:rPr>
-        <w:t>6</w:t>
-      </w:r>
-      <w:r>
-        <w:fldChar w:fldCharType="end"/>
-      </w:r>
+      <w:fldSimple w:instr=" STYLEREF 1 \s ">
+        <w:r>
+          <w:rPr>
+            <w:noProof/>
+          </w:rPr>
+          <w:t>6</w:t>
+        </w:r>
+      </w:fldSimple>
       <w:r>
         <w:noBreakHyphen/>
       </w:r>
-      <w:r>
-        <w:fldChar w:fldCharType="begin"/>
-      </w:r>
-      <w:r>
-        <w:instrText xml:space="preserve"> SEQ Figure \* ARABIC \s 1 </w:instrText>
-      </w:r>
-      <w:r>
-        <w:fldChar w:fldCharType="separate"/>
-      </w:r>
-      <w:r>
-        <w:rPr>
-          <w:noProof/>
-        </w:rPr>
-        <w:t>1</w:t>
-      </w:r>
-      <w:r>
-        <w:fldChar w:fldCharType="end"/>
-      </w:r>
+      <w:fldSimple w:instr=" SEQ Figure \* ARABIC \s 1 ">
+        <w:r>
+          <w:rPr>
+            <w:noProof/>
+          </w:rPr>
+          <w:t>1</w:t>
+        </w:r>
+      </w:fldSimple>
       <w:bookmarkEnd w:id="27"/>
       <w:r>
         <w:t>: Overview of the Modelling procedure</w:t>
@@ -9720,21 +9672,7 @@
           <w:lang w:eastAsia="ja-JP"/>
         </w:rPr>
         <w:lastRenderedPageBreak/>
-        <w:t xml:space="preserve">much predictive value. It could </w:t>
-      </w:r>
-      <w:proofErr w:type="gramStart"/>
-      <w:r>
-        <w:rPr>
-          <w:lang w:eastAsia="ja-JP"/>
-        </w:rPr>
-        <w:t>actually be</w:t>
-      </w:r>
-      <w:proofErr w:type="gramEnd"/>
-      <w:r>
-        <w:rPr>
-          <w:lang w:eastAsia="ja-JP"/>
-        </w:rPr>
-        <w:t xml:space="preserve"> considered a stop</w:t>
+        <w:t>much predictive value. It could actually be considered a stop</w:t>
       </w:r>
       <w:r>
         <w:rPr>
@@ -10216,21 +10154,7 @@
         <w:rPr>
           <w:lang w:eastAsia="ja-JP"/>
         </w:rPr>
-        <w:t xml:space="preserve">) binary matrix from the training label set into </w:t>
-      </w:r>
-      <w:proofErr w:type="spellStart"/>
-      <w:r>
-        <w:rPr>
-          <w:lang w:eastAsia="ja-JP"/>
-        </w:rPr>
-        <w:t>into</w:t>
-      </w:r>
-      <w:proofErr w:type="spellEnd"/>
-      <w:r>
-        <w:rPr>
-          <w:lang w:eastAsia="ja-JP"/>
-        </w:rPr>
-        <w:t xml:space="preserve"> </w:t>
+        <w:t xml:space="preserve">) binary matrix from the training label set into into </w:t>
       </w:r>
       <w:r>
         <w:rPr>
@@ -11014,7 +10938,6 @@
         <w:t>Assign the genre combination which yields the maximum cosine similarity</w:t>
       </w:r>
     </w:p>
-    <w:bookmarkStart w:id="34" w:name="_GoBack"/>
     <w:p>
       <w:pPr>
         <w:pStyle w:val="B-Body"/>
@@ -11025,23 +10948,22 @@
       </w:pPr>
       <w:r>
         <w:object w:dxaOrig="9731" w:dyaOrig="5131">
-          <v:shape id="_x0000_i1138" type="#_x0000_t75" style="width:361.35pt;height:190.85pt" o:ole="">
+          <v:shape id="_x0000_i1026" type="#_x0000_t75" style="width:361.25pt;height:190.95pt" o:ole="">
             <v:imagedata r:id="rId38" o:title=""/>
           </v:shape>
-          <o:OLEObject Type="Embed" ProgID="Visio.Drawing.11" ShapeID="_x0000_i1138" DrawAspect="Content" ObjectID="_1617978635" r:id="rId39"/>
+          <o:OLEObject Type="Embed" ProgID="Visio.Drawing.11" ShapeID="_x0000_i1026" DrawAspect="Content" ObjectID="_1618168896" r:id="rId39"/>
         </w:object>
       </w:r>
+    </w:p>
+    <w:p>
+      <w:pPr>
+        <w:pStyle w:val="Heading3"/>
+      </w:pPr>
+      <w:bookmarkStart w:id="34" w:name="_Toc7305388"/>
+      <w:r>
+        <w:t>Algorithm Summary</w:t>
+      </w:r>
       <w:bookmarkEnd w:id="34"/>
-    </w:p>
-    <w:p>
-      <w:pPr>
-        <w:pStyle w:val="Heading3"/>
-      </w:pPr>
-      <w:bookmarkStart w:id="35" w:name="_Toc7305388"/>
-      <w:r>
-        <w:t>Algorithm Summary</w:t>
-      </w:r>
-      <w:bookmarkEnd w:id="35"/>
     </w:p>
     <w:p>
       <w:pPr>
@@ -11940,11 +11862,11 @@
       <w:pPr>
         <w:pStyle w:val="Heading2"/>
       </w:pPr>
-      <w:bookmarkStart w:id="36" w:name="_Toc7305389"/>
+      <w:bookmarkStart w:id="35" w:name="_Toc7305389"/>
       <w:r>
         <w:t>Binary Relevance</w:t>
       </w:r>
-      <w:bookmarkEnd w:id="36"/>
+      <w:bookmarkEnd w:id="35"/>
     </w:p>
     <w:p>
       <w:pPr>
@@ -11965,11 +11887,11 @@
       <w:pPr>
         <w:pStyle w:val="Heading3"/>
       </w:pPr>
-      <w:bookmarkStart w:id="37" w:name="_Toc7305390"/>
+      <w:bookmarkStart w:id="36" w:name="_Toc7305390"/>
       <w:r>
         <w:t>Count Vectorizer + Linear SVC</w:t>
       </w:r>
-      <w:bookmarkEnd w:id="37"/>
+      <w:bookmarkEnd w:id="36"/>
     </w:p>
     <w:p>
       <w:pPr>
@@ -12275,11 +12197,11 @@
       <w:pPr>
         <w:pStyle w:val="Heading3"/>
       </w:pPr>
-      <w:bookmarkStart w:id="38" w:name="_Toc7305391"/>
+      <w:bookmarkStart w:id="37" w:name="_Toc7305391"/>
       <w:r>
         <w:t>TF-IDF + Linear SVC</w:t>
       </w:r>
-      <w:bookmarkEnd w:id="38"/>
+      <w:bookmarkEnd w:id="37"/>
     </w:p>
     <w:p>
       <w:pPr>
@@ -12579,11 +12501,11 @@
       <w:pPr>
         <w:pStyle w:val="Heading3"/>
       </w:pPr>
-      <w:bookmarkStart w:id="39" w:name="_Toc7305392"/>
+      <w:bookmarkStart w:id="38" w:name="_Toc7305392"/>
       <w:r>
         <w:t>TF-IDF + Logistic Regression</w:t>
       </w:r>
-      <w:bookmarkEnd w:id="39"/>
+      <w:bookmarkEnd w:id="38"/>
     </w:p>
     <w:p>
       <w:pPr>
@@ -12948,11 +12870,11 @@
       <w:pPr>
         <w:pStyle w:val="Heading3"/>
       </w:pPr>
-      <w:bookmarkStart w:id="40" w:name="_Toc7305393"/>
+      <w:bookmarkStart w:id="39" w:name="_Toc7305393"/>
       <w:r>
         <w:t>TF-IDF + Naïve Bayes</w:t>
       </w:r>
-      <w:bookmarkEnd w:id="40"/>
+      <w:bookmarkEnd w:id="39"/>
     </w:p>
     <w:p>
       <w:pPr>
@@ -13267,11 +13189,11 @@
       <w:pPr>
         <w:pStyle w:val="Heading2"/>
       </w:pPr>
-      <w:bookmarkStart w:id="41" w:name="_Toc7305394"/>
+      <w:bookmarkStart w:id="40" w:name="_Toc7305394"/>
       <w:r>
         <w:t>Label Powerset</w:t>
       </w:r>
-      <w:bookmarkEnd w:id="41"/>
+      <w:bookmarkEnd w:id="40"/>
     </w:p>
     <w:p>
       <w:pPr>
@@ -13305,11 +13227,11 @@
       <w:pPr>
         <w:pStyle w:val="Heading3"/>
       </w:pPr>
-      <w:bookmarkStart w:id="42" w:name="_Toc7305395"/>
+      <w:bookmarkStart w:id="41" w:name="_Toc7305395"/>
       <w:r>
         <w:t>Count Vectorizer + Linear SVC</w:t>
       </w:r>
-      <w:bookmarkEnd w:id="42"/>
+      <w:bookmarkEnd w:id="41"/>
     </w:p>
     <w:p>
       <w:pPr>
@@ -13585,21 +13507,7 @@
         <w:rPr>
           <w:lang w:eastAsia="ja-JP"/>
         </w:rPr>
-        <w:t xml:space="preserve">. Higher prediction accuracy is achieved using Label Powerset compared to Binary </w:t>
-      </w:r>
-      <w:proofErr w:type="spellStart"/>
-      <w:r>
-        <w:rPr>
-          <w:lang w:eastAsia="ja-JP"/>
-        </w:rPr>
-        <w:t>Releavance</w:t>
-      </w:r>
-      <w:proofErr w:type="spellEnd"/>
-      <w:r>
-        <w:rPr>
-          <w:lang w:eastAsia="ja-JP"/>
-        </w:rPr>
-        <w:t xml:space="preserve">. </w:t>
+        <w:t xml:space="preserve">. Higher prediction accuracy is achieved using Label Powerset compared to Binary Releavance. </w:t>
       </w:r>
     </w:p>
     <w:p>
@@ -13686,11 +13594,11 @@
       <w:pPr>
         <w:pStyle w:val="Heading3"/>
       </w:pPr>
-      <w:bookmarkStart w:id="43" w:name="_Toc7305396"/>
+      <w:bookmarkStart w:id="42" w:name="_Toc7305396"/>
       <w:r>
         <w:t>TF-IDF + Naïve Bayes</w:t>
       </w:r>
-      <w:bookmarkEnd w:id="43"/>
+      <w:bookmarkEnd w:id="42"/>
     </w:p>
     <w:p>
       <w:pPr>
@@ -14026,11 +13934,11 @@
       <w:pPr>
         <w:pStyle w:val="Heading3"/>
       </w:pPr>
-      <w:bookmarkStart w:id="44" w:name="_Toc7305397"/>
+      <w:bookmarkStart w:id="43" w:name="_Toc7305397"/>
       <w:r>
         <w:t>TF-IDF + Linear SVC</w:t>
       </w:r>
-      <w:bookmarkEnd w:id="44"/>
+      <w:bookmarkEnd w:id="43"/>
     </w:p>
     <w:p>
       <w:pPr>
@@ -14366,11 +14274,11 @@
       <w:pPr>
         <w:pStyle w:val="Heading3"/>
       </w:pPr>
-      <w:bookmarkStart w:id="45" w:name="_Toc7305398"/>
+      <w:bookmarkStart w:id="44" w:name="_Toc7305398"/>
       <w:r>
         <w:t>Label Powerset with Clustering + TF-IDF + Linear SVC</w:t>
       </w:r>
-      <w:bookmarkEnd w:id="45"/>
+      <w:bookmarkEnd w:id="44"/>
     </w:p>
     <w:p>
       <w:pPr>
@@ -14750,11 +14658,11 @@
       <w:pPr>
         <w:pStyle w:val="Heading2"/>
       </w:pPr>
-      <w:bookmarkStart w:id="46" w:name="_Toc7305399"/>
+      <w:bookmarkStart w:id="45" w:name="_Toc7305399"/>
       <w:r>
         <w:t>Sentence Embedding</w:t>
       </w:r>
-      <w:bookmarkEnd w:id="46"/>
+      <w:bookmarkEnd w:id="45"/>
       <w:r>
         <w:t xml:space="preserve"> </w:t>
       </w:r>
@@ -14778,11 +14686,11 @@
       <w:pPr>
         <w:pStyle w:val="Heading3"/>
       </w:pPr>
-      <w:bookmarkStart w:id="47" w:name="_Toc7305400"/>
+      <w:bookmarkStart w:id="46" w:name="_Toc7305400"/>
       <w:r>
         <w:t>Cosine Similarity</w:t>
       </w:r>
-      <w:bookmarkEnd w:id="47"/>
+      <w:bookmarkEnd w:id="46"/>
     </w:p>
     <w:p>
       <w:pPr>
@@ -14899,14 +14807,14 @@
       <w:pPr>
         <w:pStyle w:val="Heading3"/>
       </w:pPr>
-      <w:bookmarkStart w:id="48" w:name="_Toc7305401"/>
+      <w:bookmarkStart w:id="47" w:name="_Toc7305401"/>
       <w:r>
         <w:t>Neural Networks</w:t>
       </w:r>
       <w:r>
         <w:t xml:space="preserve"> – Label Powerset</w:t>
       </w:r>
-      <w:bookmarkEnd w:id="48"/>
+      <w:bookmarkEnd w:id="47"/>
     </w:p>
     <w:p>
       <w:pPr>
@@ -14934,47 +14842,11 @@
         </w:rPr>
         <w:t xml:space="preserve"> </w:t>
       </w:r>
-      <w:proofErr w:type="spellStart"/>
-      <w:r>
-        <w:rPr>
-          <w:lang w:eastAsia="ja-JP"/>
-        </w:rPr>
-        <w:t>ReLu</w:t>
-      </w:r>
-      <w:proofErr w:type="spellEnd"/>
-      <w:r>
-        <w:rPr>
-          <w:lang w:eastAsia="ja-JP"/>
-        </w:rPr>
-        <w:t xml:space="preserve"> is used as the activation function to introduce non-linearity into the prediction. 50% of the neurons are dropped out to prevent overfitting. Finally, we have </w:t>
-      </w:r>
-      <w:proofErr w:type="gramStart"/>
-      <w:r>
-        <w:rPr>
-          <w:lang w:eastAsia="ja-JP"/>
-        </w:rPr>
-        <w:t>a</w:t>
-      </w:r>
-      <w:proofErr w:type="gramEnd"/>
-      <w:r>
-        <w:rPr>
-          <w:lang w:eastAsia="ja-JP"/>
-        </w:rPr>
-        <w:t xml:space="preserve"> output layer with 1505 neurons. </w:t>
-      </w:r>
-      <w:proofErr w:type="spellStart"/>
-      <w:r>
-        <w:rPr>
-          <w:lang w:eastAsia="ja-JP"/>
-        </w:rPr>
-        <w:t>Softmax</w:t>
-      </w:r>
-      <w:proofErr w:type="spellEnd"/>
-      <w:r>
-        <w:rPr>
-          <w:lang w:eastAsia="ja-JP"/>
-        </w:rPr>
-        <w:t xml:space="preserve"> is used as the activation function at the output layer, since a single class must be picked among the 1505 classes.</w:t>
+      <w:r>
+        <w:rPr>
+          <w:lang w:eastAsia="ja-JP"/>
+        </w:rPr>
+        <w:t>ReLu is used as the activation function to introduce non-linearity into the prediction. 50% of the neurons are dropped out to prevent overfitting. Finally, we have a output layer with 1505 neurons. Softmax is used as the activation function at the output layer, since a single class must be picked among the 1505 classes.</w:t>
       </w:r>
     </w:p>
     <w:p>
@@ -15014,10 +14886,10 @@
       </w:pPr>
       <w:r>
         <w:object w:dxaOrig="8366" w:dyaOrig="5589">
-          <v:shape id="_x0000_i1097" type="#_x0000_t75" style="width:418.4pt;height:279.15pt" o:ole="">
+          <v:shape id="_x0000_i1027" type="#_x0000_t75" style="width:418.25pt;height:279.25pt" o:ole="">
             <v:imagedata r:id="rId49" o:title=""/>
           </v:shape>
-          <o:OLEObject Type="Embed" ProgID="Visio.Drawing.11" ShapeID="_x0000_i1097" DrawAspect="Content" ObjectID="_1617978636" r:id="rId50"/>
+          <o:OLEObject Type="Embed" ProgID="Visio.Drawing.11" ShapeID="_x0000_i1027" DrawAspect="Content" ObjectID="_1618168897" r:id="rId50"/>
         </w:object>
       </w:r>
     </w:p>
@@ -15097,12 +14969,12 @@
       <w:pPr>
         <w:pStyle w:val="Heading3"/>
       </w:pPr>
-      <w:bookmarkStart w:id="49" w:name="_Toc7305402"/>
+      <w:bookmarkStart w:id="48" w:name="_Toc7305402"/>
       <w:r>
         <w:lastRenderedPageBreak/>
         <w:t>Neural Network – Binary Relevance</w:t>
       </w:r>
-      <w:bookmarkEnd w:id="49"/>
+      <w:bookmarkEnd w:id="48"/>
     </w:p>
     <w:p>
       <w:pPr>
@@ -15164,21 +15036,7 @@
         <w:rPr>
           <w:lang w:eastAsia="ja-JP"/>
         </w:rPr>
-        <w:t xml:space="preserve"> nodes. </w:t>
-      </w:r>
-      <w:proofErr w:type="spellStart"/>
-      <w:r>
-        <w:rPr>
-          <w:lang w:eastAsia="ja-JP"/>
-        </w:rPr>
-        <w:t>ReLu</w:t>
-      </w:r>
-      <w:proofErr w:type="spellEnd"/>
-      <w:r>
-        <w:rPr>
-          <w:lang w:eastAsia="ja-JP"/>
-        </w:rPr>
-        <w:t xml:space="preserve"> is used as the activation function to introduce non-linearity into the prediction. </w:t>
+        <w:t xml:space="preserve"> nodes. ReLu is used as the activation function to introduce non-linearity into the prediction. </w:t>
       </w:r>
       <w:r>
         <w:rPr>
@@ -15190,21 +15048,7 @@
         <w:rPr>
           <w:lang w:eastAsia="ja-JP"/>
         </w:rPr>
-        <w:t xml:space="preserve">% of the neurons are dropped out to prevent overfitting. Finally, we have </w:t>
-      </w:r>
-      <w:proofErr w:type="gramStart"/>
-      <w:r>
-        <w:rPr>
-          <w:lang w:eastAsia="ja-JP"/>
-        </w:rPr>
-        <w:t>a</w:t>
-      </w:r>
-      <w:proofErr w:type="gramEnd"/>
-      <w:r>
-        <w:rPr>
-          <w:lang w:eastAsia="ja-JP"/>
-        </w:rPr>
-        <w:t xml:space="preserve"> output layer with </w:t>
+        <w:t xml:space="preserve">% of the neurons are dropped out to prevent overfitting. Finally, we have a output layer with </w:t>
       </w:r>
       <w:r>
         <w:rPr>
@@ -15246,10 +15090,10 @@
       </w:pPr>
       <w:r>
         <w:object w:dxaOrig="9190" w:dyaOrig="5561">
-          <v:shape id="_x0000_i1100" type="#_x0000_t75" style="width:459.15pt;height:277.8pt" o:ole="">
+          <v:shape id="_x0000_i1028" type="#_x0000_t75" style="width:458.9pt;height:278pt" o:ole="">
             <v:imagedata r:id="rId52" o:title=""/>
           </v:shape>
-          <o:OLEObject Type="Embed" ProgID="Visio.Drawing.11" ShapeID="_x0000_i1100" DrawAspect="Content" ObjectID="_1617978637" r:id="rId53"/>
+          <o:OLEObject Type="Embed" ProgID="Visio.Drawing.11" ShapeID="_x0000_i1028" DrawAspect="Content" ObjectID="_1618168898" r:id="rId53"/>
         </w:object>
       </w:r>
     </w:p>
@@ -15346,7 +15190,7 @@
         <w:pStyle w:val="Heading1"/>
         <w:jc w:val="both"/>
       </w:pPr>
-      <w:bookmarkStart w:id="50" w:name="_Toc7305403"/>
+      <w:bookmarkStart w:id="49" w:name="_Toc7305403"/>
       <w:r>
         <w:lastRenderedPageBreak/>
         <w:t>S</w:t>
@@ -15354,18 +15198,18 @@
       <w:r>
         <w:t>UMMARY &amp; CONCLUSIONS</w:t>
       </w:r>
-      <w:bookmarkEnd w:id="50"/>
+      <w:bookmarkEnd w:id="49"/>
     </w:p>
     <w:p>
       <w:pPr>
         <w:pStyle w:val="Heading2"/>
         <w:jc w:val="both"/>
       </w:pPr>
-      <w:bookmarkStart w:id="51" w:name="_Toc7305404"/>
+      <w:bookmarkStart w:id="50" w:name="_Toc7305404"/>
       <w:r>
         <w:t>F1 Score</w:t>
       </w:r>
-      <w:bookmarkEnd w:id="51"/>
+      <w:bookmarkEnd w:id="50"/>
     </w:p>
     <w:p>
       <w:pPr>
@@ -15810,11 +15654,11 @@
         <w:pStyle w:val="Heading2"/>
         <w:jc w:val="both"/>
       </w:pPr>
-      <w:bookmarkStart w:id="52" w:name="_Toc7305405"/>
+      <w:bookmarkStart w:id="51" w:name="_Toc7305405"/>
       <w:r>
         <w:t>Summary</w:t>
       </w:r>
-      <w:bookmarkEnd w:id="52"/>
+      <w:bookmarkEnd w:id="51"/>
     </w:p>
     <w:p>
       <w:pPr>
@@ -15860,11 +15704,11 @@
         <w:pStyle w:val="Heading3"/>
         <w:jc w:val="both"/>
       </w:pPr>
-      <w:bookmarkStart w:id="53" w:name="_Toc7305406"/>
+      <w:bookmarkStart w:id="52" w:name="_Toc7305406"/>
       <w:r>
         <w:t>Data Exploration Conclusions</w:t>
       </w:r>
-      <w:bookmarkEnd w:id="53"/>
+      <w:bookmarkEnd w:id="52"/>
     </w:p>
     <w:p>
       <w:pPr>
@@ -16015,7 +15859,19 @@
         <w:rPr>
           <w:lang w:eastAsia="ja-JP"/>
         </w:rPr>
-        <w:t>80% of Crime, Mystery and Thriller movies are also categorized as Drama</w:t>
+        <w:t xml:space="preserve">80% of </w:t>
+      </w:r>
+      <w:r>
+        <w:rPr>
+          <w:lang w:eastAsia="ja-JP"/>
+        </w:rPr>
+        <w:t xml:space="preserve">Romance, </w:t>
+      </w:r>
+      <w:r>
+        <w:rPr>
+          <w:lang w:eastAsia="ja-JP"/>
+        </w:rPr>
+        <w:t>Crime, Mystery and Thriller movies are also categorized as Drama</w:t>
       </w:r>
     </w:p>
     <w:p>
@@ -16094,11 +15950,11 @@
         <w:pStyle w:val="Heading3"/>
         <w:jc w:val="both"/>
       </w:pPr>
-      <w:bookmarkStart w:id="54" w:name="_Toc7305407"/>
+      <w:bookmarkStart w:id="53" w:name="_Toc7305407"/>
       <w:r>
         <w:t>Modeling Conclusions</w:t>
       </w:r>
-      <w:bookmarkEnd w:id="54"/>
+      <w:bookmarkEnd w:id="53"/>
       <w:r>
         <w:t xml:space="preserve"> </w:t>
       </w:r>
@@ -16170,11 +16026,11 @@
         <w:pStyle w:val="Heading3"/>
         <w:jc w:val="both"/>
       </w:pPr>
-      <w:bookmarkStart w:id="55" w:name="_Toc7305408"/>
+      <w:bookmarkStart w:id="54" w:name="_Toc7305408"/>
       <w:r>
         <w:t>Limitations and Scope for Model Improvements</w:t>
       </w:r>
-      <w:bookmarkEnd w:id="55"/>
+      <w:bookmarkEnd w:id="54"/>
     </w:p>
     <w:p>
       <w:pPr>
@@ -16215,6 +16071,27 @@
         </w:rPr>
         <w:t>doesn’t require the sentence lemmatization, or stop word removal, or in fact any of the text preprocessing steps. It is supposed to work with sentences in its raw form. Use the original text before preprocessing to obtain sentence embedding</w:t>
       </w:r>
+    </w:p>
+    <w:p>
+      <w:pPr>
+        <w:pStyle w:val="B-Body"/>
+        <w:numPr>
+          <w:ilvl w:val="0"/>
+          <w:numId w:val="48"/>
+        </w:numPr>
+        <w:jc w:val="both"/>
+        <w:rPr>
+          <w:lang w:eastAsia="ja-JP"/>
+        </w:rPr>
+      </w:pPr>
+      <w:r>
+        <w:rPr>
+          <w:lang w:eastAsia="ja-JP"/>
+        </w:rPr>
+        <w:t>Use Sentence Embedding with Linear SVC</w:t>
+      </w:r>
+      <w:bookmarkStart w:id="55" w:name="_GoBack"/>
+      <w:bookmarkEnd w:id="55"/>
     </w:p>
     <w:p>
       <w:pPr>
@@ -16423,7 +16300,7 @@
       <w:fldChar w:fldCharType="separate"/>
     </w:r>
     <w:r>
-      <w:t>MODELLING</w:t>
+      <w:t>SUMMARY &amp; CONCLUSIONS</w:t>
     </w:r>
     <w:r>
       <w:fldChar w:fldCharType="end"/>
@@ -27197,6 +27074,30 @@
 
 <file path=customXml/item1.xml><?xml version="1.0" encoding="utf-8"?>
 <?mso-contentType ?>
+<p:Policy xmlns:p="office.server.policy" id="" local="true">
+  <p:Name>WCDMA Document</p:Name>
+  <p:Description/>
+  <p:Statement/>
+  <p:PolicyItems>
+    <p:PolicyItem featureId="Microsoft.Office.RecordsManagement.PolicyFeatures.PolicyAudit" staticId="0x01010048E145B12AE2F9478AC0255576A5A11700D9A8671A1912884D841DE5611DA5AE28|8138272" UniqueId="ff9d1a9c-e91e-4ca2-b032-5099bf71b980">
+      <p:Name>Auditing</p:Name>
+      <p:Description>Audits user actions on documents and list items to the Audit Log.</p:Description>
+      <p:CustomData>
+        <Audit>
+          <Update/>
+          <View/>
+          <CheckInOut/>
+          <MoveCopy/>
+          <DeleteRestore/>
+        </Audit>
+      </p:CustomData>
+    </p:PolicyItem>
+  </p:PolicyItems>
+</p:Policy>
+</file>
+
+<file path=customXml/item2.xml><?xml version="1.0" encoding="utf-8"?>
+<?mso-contentType ?>
 <spe:Receivers xmlns:spe="http://schemas.microsoft.com/sharepoint/events">
   <Receiver>
     <Name>Document ID Generator</Name>
@@ -27241,37 +27142,21 @@
 </spe:Receivers>
 </file>
 
-<file path=customXml/item2.xml><?xml version="1.0" encoding="utf-8"?>
-<?mso-contentType ?>
-<p:Policy xmlns:p="office.server.policy" id="" local="true">
-  <p:Name>WCDMA Document</p:Name>
-  <p:Description/>
-  <p:Statement/>
-  <p:PolicyItems>
-    <p:PolicyItem featureId="Microsoft.Office.RecordsManagement.PolicyFeatures.PolicyAudit" staticId="0x01010048E145B12AE2F9478AC0255576A5A11700D9A8671A1912884D841DE5611DA5AE28|8138272" UniqueId="ff9d1a9c-e91e-4ca2-b032-5099bf71b980">
-      <p:Name>Auditing</p:Name>
-      <p:Description>Audits user actions on documents and list items to the Audit Log.</p:Description>
-      <p:CustomData>
-        <Audit>
-          <Update/>
-          <View/>
-          <CheckInOut/>
-          <MoveCopy/>
-          <DeleteRestore/>
-        </Audit>
-      </p:CustomData>
-    </p:PolicyItem>
-  </p:PolicyItems>
-</p:Policy>
-</file>
-
 <file path=customXml/item3.xml><?xml version="1.0" encoding="utf-8"?>
-<?mso-contentType ?>
-<FormTemplates xmlns="http://schemas.microsoft.com/sharepoint/v3/contenttype/forms">
-  <Display>DocumentLibraryForm</Display>
-  <Edit>DocumentLibraryForm</Edit>
-  <New>DocumentLibraryForm</New>
-</FormTemplates>
+<p:properties xmlns:p="http://schemas.microsoft.com/office/2006/metadata/properties" xmlns:xsi="http://www.w3.org/2001/XMLSchema-instance" xmlns:pc="http://schemas.microsoft.com/office/infopath/2007/PartnerControls">
+  <documentManagement>
+    <_dlc_DocId xmlns="ec260b42-f1b0-4123-bc4d-9a2f0f594992">JYWNKVCQADWQ-550-1</_dlc_DocId>
+    <_dlc_DocIdUrl xmlns="ec260b42-f1b0-4123-bc4d-9a2f0f594992">
+      <Url>http://sharepoint/qct/Modem-Tech/Technology/WCDMA/_layouts/DocIdRedir.aspx?ID=JYWNKVCQADWQ-550-1</Url>
+      <Description>JYWNKVCQADWQ-550-1</Description>
+    </_dlc_DocIdUrl>
+    <TaxCatchAll xmlns="ec260b42-f1b0-4123-bc4d-9a2f0f594992"/>
+    <fa566c331be543b885a37f46308175ad xmlns="127280f6-b529-410c-af52-adf7b7596b8d">
+      <Terms xmlns="http://schemas.microsoft.com/office/infopath/2007/PartnerControls"/>
+    </fa566c331be543b885a37f46308175ad>
+    <IconOverlay xmlns="http://schemas.microsoft.com/sharepoint/v4" xsi:nil="true"/>
+  </documentManagement>
+</p:properties>
 </file>
 
 <file path=customXml/item4.xml><?xml version="1.0" encoding="utf-8"?>
@@ -27479,20 +27364,12 @@
 </file>
 
 <file path=customXml/item5.xml><?xml version="1.0" encoding="utf-8"?>
-<p:properties xmlns:p="http://schemas.microsoft.com/office/2006/metadata/properties" xmlns:xsi="http://www.w3.org/2001/XMLSchema-instance" xmlns:pc="http://schemas.microsoft.com/office/infopath/2007/PartnerControls">
-  <documentManagement>
-    <_dlc_DocId xmlns="ec260b42-f1b0-4123-bc4d-9a2f0f594992">JYWNKVCQADWQ-550-1</_dlc_DocId>
-    <_dlc_DocIdUrl xmlns="ec260b42-f1b0-4123-bc4d-9a2f0f594992">
-      <Url>http://sharepoint/qct/Modem-Tech/Technology/WCDMA/_layouts/DocIdRedir.aspx?ID=JYWNKVCQADWQ-550-1</Url>
-      <Description>JYWNKVCQADWQ-550-1</Description>
-    </_dlc_DocIdUrl>
-    <TaxCatchAll xmlns="ec260b42-f1b0-4123-bc4d-9a2f0f594992"/>
-    <fa566c331be543b885a37f46308175ad xmlns="127280f6-b529-410c-af52-adf7b7596b8d">
-      <Terms xmlns="http://schemas.microsoft.com/office/infopath/2007/PartnerControls"/>
-    </fa566c331be543b885a37f46308175ad>
-    <IconOverlay xmlns="http://schemas.microsoft.com/sharepoint/v4" xsi:nil="true"/>
-  </documentManagement>
-</p:properties>
+<?mso-contentType ?>
+<FormTemplates xmlns="http://schemas.microsoft.com/sharepoint/v3/contenttype/forms">
+  <Display>DocumentLibraryForm</Display>
+  <Edit>DocumentLibraryForm</Edit>
+  <New>DocumentLibraryForm</New>
+</FormTemplates>
 </file>
 
 <file path=customXml/item6.xml><?xml version="1.0" encoding="utf-8"?>
@@ -27608,6 +27485,14 @@
 </file>
 
 <file path=customXml/itemProps1.xml><?xml version="1.0" encoding="utf-8"?>
+<ds:datastoreItem xmlns:ds="http://schemas.openxmlformats.org/officeDocument/2006/customXml" ds:itemID="{30518058-C4C6-4D7C-B115-5107FF8B12FA}">
+  <ds:schemaRefs>
+    <ds:schemaRef ds:uri="office.server.policy"/>
+  </ds:schemaRefs>
+</ds:datastoreItem>
+</file>
+
+<file path=customXml/itemProps2.xml><?xml version="1.0" encoding="utf-8"?>
 <ds:datastoreItem xmlns:ds="http://schemas.openxmlformats.org/officeDocument/2006/customXml" ds:itemID="{43ED5659-6B55-4D86-B391-19C6C3403AAC}">
   <ds:schemaRefs>
     <ds:schemaRef ds:uri="http://schemas.microsoft.com/sharepoint/events"/>
@@ -27615,18 +27500,14 @@
 </ds:datastoreItem>
 </file>
 
-<file path=customXml/itemProps2.xml><?xml version="1.0" encoding="utf-8"?>
-<ds:datastoreItem xmlns:ds="http://schemas.openxmlformats.org/officeDocument/2006/customXml" ds:itemID="{30518058-C4C6-4D7C-B115-5107FF8B12FA}">
+<file path=customXml/itemProps3.xml><?xml version="1.0" encoding="utf-8"?>
+<ds:datastoreItem xmlns:ds="http://schemas.openxmlformats.org/officeDocument/2006/customXml" ds:itemID="{3921798C-F64B-416F-9A71-DEBA19EA1BEF}">
   <ds:schemaRefs>
-    <ds:schemaRef ds:uri="office.server.policy"/>
-  </ds:schemaRefs>
-</ds:datastoreItem>
-</file>
-
-<file path=customXml/itemProps3.xml><?xml version="1.0" encoding="utf-8"?>
-<ds:datastoreItem xmlns:ds="http://schemas.openxmlformats.org/officeDocument/2006/customXml" ds:itemID="{F7F7089C-E993-4665-AACB-7FD50A9979E4}">
-  <ds:schemaRefs>
-    <ds:schemaRef ds:uri="http://schemas.microsoft.com/sharepoint/v3/contenttype/forms"/>
+    <ds:schemaRef ds:uri="http://schemas.microsoft.com/office/2006/metadata/properties"/>
+    <ds:schemaRef ds:uri="http://schemas.microsoft.com/office/infopath/2007/PartnerControls"/>
+    <ds:schemaRef ds:uri="ec260b42-f1b0-4123-bc4d-9a2f0f594992"/>
+    <ds:schemaRef ds:uri="127280f6-b529-410c-af52-adf7b7596b8d"/>
+    <ds:schemaRef ds:uri="http://schemas.microsoft.com/sharepoint/v4"/>
   </ds:schemaRefs>
 </ds:datastoreItem>
 </file>
@@ -27653,19 +27534,15 @@
 </file>
 
 <file path=customXml/itemProps5.xml><?xml version="1.0" encoding="utf-8"?>
-<ds:datastoreItem xmlns:ds="http://schemas.openxmlformats.org/officeDocument/2006/customXml" ds:itemID="{3921798C-F64B-416F-9A71-DEBA19EA1BEF}">
+<ds:datastoreItem xmlns:ds="http://schemas.openxmlformats.org/officeDocument/2006/customXml" ds:itemID="{F7F7089C-E993-4665-AACB-7FD50A9979E4}">
   <ds:schemaRefs>
-    <ds:schemaRef ds:uri="http://schemas.microsoft.com/office/2006/metadata/properties"/>
-    <ds:schemaRef ds:uri="http://schemas.microsoft.com/office/infopath/2007/PartnerControls"/>
-    <ds:schemaRef ds:uri="ec260b42-f1b0-4123-bc4d-9a2f0f594992"/>
-    <ds:schemaRef ds:uri="127280f6-b529-410c-af52-adf7b7596b8d"/>
-    <ds:schemaRef ds:uri="http://schemas.microsoft.com/sharepoint/v4"/>
+    <ds:schemaRef ds:uri="http://schemas.microsoft.com/sharepoint/v3/contenttype/forms"/>
   </ds:schemaRefs>
 </ds:datastoreItem>
 </file>
 
 <file path=customXml/itemProps6.xml><?xml version="1.0" encoding="utf-8"?>
-<ds:datastoreItem xmlns:ds="http://schemas.openxmlformats.org/officeDocument/2006/customXml" ds:itemID="{5191BC6D-B53C-419A-87B0-3A8982D0AE23}">
+<ds:datastoreItem xmlns:ds="http://schemas.openxmlformats.org/officeDocument/2006/customXml" ds:itemID="{8D3CCF11-67DC-4BEC-9D6F-8B5DFACA9BEE}">
   <ds:schemaRefs>
     <ds:schemaRef ds:uri="http://schemas.openxmlformats.org/officeDocument/2006/bibliography"/>
   </ds:schemaRefs>
@@ -27673,7 +27550,7 @@
 </file>
 
 <file path=customXml/itemProps7.xml><?xml version="1.0" encoding="utf-8"?>
-<ds:datastoreItem xmlns:ds="http://schemas.openxmlformats.org/officeDocument/2006/customXml" ds:itemID="{8D3CCF11-67DC-4BEC-9D6F-8B5DFACA9BEE}">
+<ds:datastoreItem xmlns:ds="http://schemas.openxmlformats.org/officeDocument/2006/customXml" ds:itemID="{B59302CF-75C7-43EB-BE29-925FC6325976}">
   <ds:schemaRefs>
     <ds:schemaRef ds:uri="http://schemas.openxmlformats.org/officeDocument/2006/bibliography"/>
   </ds:schemaRefs>

</xml_diff>